<commit_message>
Se crea el metodo testAlertTextError para hacer las validaciones de que genere mensaje de error para cada ingreso erroneo de los campos
</commit_message>
<xml_diff>
--- a/Plan de pruebas.docx
+++ b/Plan de pruebas.docx
@@ -6256,7 +6256,23 @@
                 <w:color w:val="000000"/>
                 <w:lang w:eastAsia="es-CO"/>
               </w:rPr>
-              <w:t>CA_006 - Debe aparecer mensaje de error si no se llena el campo correo.</w:t>
+              <w:t>CA_006 - Debe aparecer mensaje de error si no se llena el campo correo</w:t>
+            </w:r>
+            <w:r>
+              <w:rPr>
+                <w:rFonts w:ascii="Calibri" w:eastAsia="Times New Roman" w:hAnsi="Calibri" w:cs="Calibri"/>
+                <w:color w:val="000000"/>
+                <w:lang w:eastAsia="es-CO"/>
+              </w:rPr>
+              <w:t xml:space="preserve"> o sí se escribe mal</w:t>
+            </w:r>
+            <w:r>
+              <w:rPr>
+                <w:rFonts w:ascii="Calibri" w:eastAsia="Times New Roman" w:hAnsi="Calibri" w:cs="Calibri"/>
+                <w:color w:val="000000"/>
+                <w:lang w:eastAsia="es-CO"/>
+              </w:rPr>
+              <w:t>.</w:t>
             </w:r>
           </w:p>
         </w:tc>
@@ -7456,6 +7472,79 @@
           <w:shd w:val="clear" w:color="auto" w:fill="FFFFFF"/>
         </w:rPr>
         <w:t>.</w:t>
+      </w:r>
+    </w:p>
+    <w:p>
+      <w:pPr>
+        <w:pStyle w:val="ListParagraph"/>
+        <w:rPr>
+          <w:rFonts w:cs="Arial"/>
+          <w:color w:val="3A3A3A"/>
+          <w:sz w:val="19"/>
+          <w:szCs w:val="19"/>
+          <w:shd w:val="clear" w:color="auto" w:fill="FFFFFF"/>
+        </w:rPr>
+      </w:pPr>
+    </w:p>
+    <w:p>
+      <w:pPr>
+        <w:pStyle w:val="ListParagraph"/>
+      </w:pPr>
+      <w:r>
+        <w:t>Es importante tener en cuenta, que al menos cada cierto tiempo, (parece ser que cuando varias personas ingresan al tiempo, la página genera el siguiente error)</w:t>
+      </w:r>
+    </w:p>
+    <w:p>
+      <w:pPr>
+        <w:pStyle w:val="ListParagraph"/>
+        <w:rPr>
+          <w:rFonts w:cs="Arial"/>
+          <w:color w:val="3A3A3A"/>
+          <w:sz w:val="19"/>
+          <w:szCs w:val="19"/>
+          <w:shd w:val="clear" w:color="auto" w:fill="FFFFFF"/>
+        </w:rPr>
+      </w:pPr>
+      <w:r>
+        <w:rPr>
+          <w:noProof/>
+        </w:rPr>
+        <w:lastRenderedPageBreak/>
+        <w:drawing>
+          <wp:inline distT="0" distB="0" distL="0" distR="0" wp14:anchorId="1270567F" wp14:editId="37ACC5EA">
+            <wp:extent cx="5612130" cy="1595755"/>
+            <wp:effectExtent l="0" t="0" r="7620" b="4445"/>
+            <wp:docPr id="2" name="Picture 2" descr="Graphical user interface, text, application, email&#10;&#10;Description automatically generated"/>
+            <wp:cNvGraphicFramePr>
+              <a:graphicFrameLocks xmlns:a="http://schemas.openxmlformats.org/drawingml/2006/main" noChangeAspect="1"/>
+            </wp:cNvGraphicFramePr>
+            <a:graphic xmlns:a="http://schemas.openxmlformats.org/drawingml/2006/main">
+              <a:graphicData uri="http://schemas.openxmlformats.org/drawingml/2006/picture">
+                <pic:pic xmlns:pic="http://schemas.openxmlformats.org/drawingml/2006/picture">
+                  <pic:nvPicPr>
+                    <pic:cNvPr id="2" name="Picture 2" descr="Graphical user interface, text, application, email&#10;&#10;Description automatically generated"/>
+                    <pic:cNvPicPr/>
+                  </pic:nvPicPr>
+                  <pic:blipFill>
+                    <a:blip r:embed="rId12"/>
+                    <a:stretch>
+                      <a:fillRect/>
+                    </a:stretch>
+                  </pic:blipFill>
+                  <pic:spPr>
+                    <a:xfrm>
+                      <a:off x="0" y="0"/>
+                      <a:ext cx="5612130" cy="1595755"/>
+                    </a:xfrm>
+                    <a:prstGeom prst="rect">
+                      <a:avLst/>
+                    </a:prstGeom>
+                  </pic:spPr>
+                </pic:pic>
+              </a:graphicData>
+            </a:graphic>
+          </wp:inline>
+        </w:drawing>
       </w:r>
     </w:p>
     <w:p>

</xml_diff>

<commit_message>
se agrega el reporte de pruebas, junto con reporte generado por selenium Junit y el diseño de pruebas en formato excel
</commit_message>
<xml_diff>
--- a/Plan de pruebas.docx
+++ b/Plan de pruebas.docx
@@ -2474,53 +2474,35 @@
         <w:t xml:space="preserve">El usuario podrá hacer clic en </w:t>
       </w:r>
       <w:r>
+        <w:t>“S</w:t>
+      </w:r>
+      <w:r>
+        <w:t>ign in</w:t>
+      </w:r>
+      <w:r>
+        <w:t>”</w:t>
+      </w:r>
+      <w:r>
+        <w:t xml:space="preserve">, para </w:t>
+      </w:r>
+      <w:r>
+        <w:t>iniciar sesión</w:t>
+      </w:r>
+      <w:r>
+        <w:t xml:space="preserve"> en la página con una cuenta ya existente, encontrará un mensaje de bienvenida, y luego podrá </w:t>
+      </w:r>
+      <w:r>
+        <w:t>cerrar sesión</w:t>
+      </w:r>
+      <w:r>
+        <w:t xml:space="preserve">, haciendo clic en el botón </w:t>
+      </w:r>
+      <w:r>
         <w:t>“</w:t>
       </w:r>
-      <w:proofErr w:type="spellStart"/>
-      <w:r>
-        <w:t>S</w:t>
-      </w:r>
-      <w:r>
-        <w:t>ign</w:t>
-      </w:r>
-      <w:proofErr w:type="spellEnd"/>
-      <w:r>
-        <w:t xml:space="preserve"> in</w:t>
-      </w:r>
-      <w:r>
-        <w:t>”</w:t>
-      </w:r>
-      <w:r>
-        <w:t xml:space="preserve">, para </w:t>
-      </w:r>
-      <w:r>
-        <w:t>iniciar sesión</w:t>
-      </w:r>
-      <w:r>
-        <w:t xml:space="preserve"> en la página con una cuenta ya existente, encontrará un mensaje de bienvenida, y luego podrá </w:t>
-      </w:r>
-      <w:r>
-        <w:t>cerrar sesión</w:t>
-      </w:r>
-      <w:r>
-        <w:t xml:space="preserve">, haciendo clic en el botón </w:t>
-      </w:r>
-      <w:r>
-        <w:t>“</w:t>
-      </w:r>
-      <w:proofErr w:type="spellStart"/>
-      <w:r>
-        <w:t>Sign</w:t>
-      </w:r>
-      <w:proofErr w:type="spellEnd"/>
-      <w:r>
-        <w:t xml:space="preserve"> </w:t>
-      </w:r>
-      <w:proofErr w:type="spellStart"/>
-      <w:r>
-        <w:t>out</w:t>
-      </w:r>
-      <w:proofErr w:type="spellEnd"/>
+      <w:r>
+        <w:t>Sign out</w:t>
+      </w:r>
       <w:r>
         <w:t>”</w:t>
       </w:r>
@@ -2552,26 +2534,13 @@
         </w:numPr>
       </w:pPr>
       <w:r>
-        <w:t>Verificar que se muestren los elementos para la autentificación (</w:t>
-      </w:r>
-      <w:proofErr w:type="spellStart"/>
-      <w:r>
-        <w:t>Sign</w:t>
-      </w:r>
-      <w:proofErr w:type="spellEnd"/>
-      <w:r>
-        <w:t xml:space="preserve"> in), página para ingresar, campos de correo, contraseña, y botón </w:t>
+        <w:t xml:space="preserve">Verificar que se muestren los elementos para la autentificación (Sign in), página para ingresar, campos de correo, contraseña, y botón </w:t>
       </w:r>
       <w:r>
         <w:t>“</w:t>
       </w:r>
-      <w:proofErr w:type="spellStart"/>
-      <w:r>
-        <w:t>Sign</w:t>
-      </w:r>
-      <w:proofErr w:type="spellEnd"/>
-      <w:r>
-        <w:t xml:space="preserve"> in</w:t>
+      <w:r>
+        <w:t>Sign in</w:t>
       </w:r>
       <w:r>
         <w:t>”</w:t>
@@ -2589,15 +2558,7 @@
         </w:numPr>
       </w:pPr>
       <w:r>
-        <w:t xml:space="preserve">Verificar el </w:t>
-      </w:r>
-      <w:proofErr w:type="spellStart"/>
-      <w:r>
-        <w:t>Login</w:t>
-      </w:r>
-      <w:proofErr w:type="spellEnd"/>
-      <w:r>
-        <w:t xml:space="preserve"> exitoso con un usuario y contraseña correctos.</w:t>
+        <w:t>Verificar el Login exitoso con un usuario y contraseña correctos.</w:t>
       </w:r>
     </w:p>
     <w:p>
@@ -2645,15 +2606,7 @@
         <w:t>L</w:t>
       </w:r>
       <w:r>
-        <w:t xml:space="preserve">og </w:t>
-      </w:r>
-      <w:proofErr w:type="spellStart"/>
-      <w:r>
-        <w:t>out</w:t>
-      </w:r>
-      <w:proofErr w:type="spellEnd"/>
-      <w:r>
-        <w:t>”</w:t>
+        <w:t>og out”</w:t>
       </w:r>
     </w:p>
     <w:p>
@@ -2682,31 +2635,7 @@
       </w:pPr>
       <w:proofErr w:type="gramStart"/>
       <w:r>
-        <w:t>No sé verificará funcionamiento del botón “</w:t>
-      </w:r>
-      <w:proofErr w:type="spellStart"/>
-      <w:r>
-        <w:t>forgot</w:t>
-      </w:r>
-      <w:proofErr w:type="spellEnd"/>
-      <w:r>
-        <w:t xml:space="preserve"> </w:t>
-      </w:r>
-      <w:proofErr w:type="spellStart"/>
-      <w:r>
-        <w:t>your</w:t>
-      </w:r>
-      <w:proofErr w:type="spellEnd"/>
-      <w:r>
-        <w:t xml:space="preserve"> </w:t>
-      </w:r>
-      <w:proofErr w:type="spellStart"/>
-      <w:r>
-        <w:t>password</w:t>
-      </w:r>
-      <w:proofErr w:type="spellEnd"/>
-      <w:r>
-        <w:t>?</w:t>
+        <w:t>No sé verificará funcionamiento del botón “forgot your password?</w:t>
       </w:r>
       <w:proofErr w:type="gramEnd"/>
       <w:r>
@@ -2752,23 +2681,7 @@
         <w:ind w:left="705"/>
       </w:pPr>
       <w:r>
-        <w:t>El usuario podrá contactarse con el servicio al cliente de la página, enviando un mensaje por medio del botón “</w:t>
-      </w:r>
-      <w:proofErr w:type="spellStart"/>
-      <w:r>
-        <w:t>Contact</w:t>
-      </w:r>
-      <w:proofErr w:type="spellEnd"/>
-      <w:r>
-        <w:t xml:space="preserve"> </w:t>
-      </w:r>
-      <w:proofErr w:type="spellStart"/>
-      <w:r>
-        <w:t>us</w:t>
-      </w:r>
-      <w:proofErr w:type="spellEnd"/>
-      <w:r>
-        <w:t>”.</w:t>
+        <w:t>El usuario podrá contactarse con el servicio al cliente de la página, enviando un mensaje por medio del botón “Contact us”.</w:t>
       </w:r>
     </w:p>
     <w:p>
@@ -2790,23 +2703,7 @@
         </w:numPr>
       </w:pPr>
       <w:r>
-        <w:t>Verificar que aparezca el botón “</w:t>
-      </w:r>
-      <w:proofErr w:type="spellStart"/>
-      <w:r>
-        <w:t>Contact</w:t>
-      </w:r>
-      <w:proofErr w:type="spellEnd"/>
-      <w:r>
-        <w:t xml:space="preserve"> </w:t>
-      </w:r>
-      <w:proofErr w:type="spellStart"/>
-      <w:r>
-        <w:t>us</w:t>
-      </w:r>
-      <w:proofErr w:type="spellEnd"/>
-      <w:r>
-        <w:t>”.</w:t>
+        <w:t>Verificar que aparezca el botón “Contact us”.</w:t>
       </w:r>
     </w:p>
     <w:p>
@@ -3173,47 +3070,13 @@
                 <w:szCs w:val="28"/>
               </w:rPr>
             </w:pPr>
-            <w:proofErr w:type="spellStart"/>
             <w:r>
               <w:rPr>
                 <w:sz w:val="28"/>
                 <w:szCs w:val="28"/>
               </w:rPr>
-              <w:t>Product</w:t>
-            </w:r>
-            <w:proofErr w:type="spellEnd"/>
-            <w:r>
-              <w:rPr>
-                <w:sz w:val="28"/>
-                <w:szCs w:val="28"/>
-              </w:rPr>
-              <w:t xml:space="preserve"> </w:t>
-            </w:r>
-            <w:proofErr w:type="spellStart"/>
-            <w:r>
-              <w:rPr>
-                <w:sz w:val="28"/>
-                <w:szCs w:val="28"/>
-              </w:rPr>
-              <w:t>Owner</w:t>
-            </w:r>
-            <w:proofErr w:type="spellEnd"/>
-            <w:r>
-              <w:rPr>
-                <w:sz w:val="28"/>
-                <w:szCs w:val="28"/>
-              </w:rPr>
-              <w:t>/</w:t>
-            </w:r>
-            <w:proofErr w:type="spellStart"/>
-            <w:r>
-              <w:rPr>
-                <w:sz w:val="28"/>
-                <w:szCs w:val="28"/>
-              </w:rPr>
-              <w:t>Stakeholders</w:t>
-            </w:r>
-            <w:proofErr w:type="spellEnd"/>
+              <w:t>Product Owner/Stakeholders</w:t>
+            </w:r>
           </w:p>
         </w:tc>
         <w:tc>
@@ -3266,23 +3129,7 @@
     <w:p>
       <w:r>
         <w:lastRenderedPageBreak/>
-        <w:t xml:space="preserve">B. Se ejecutará el ciclo de pruebas, y en caso de encontrar defectos, se reportarán al desarrollador por medio de la herramienta </w:t>
-      </w:r>
-      <w:proofErr w:type="spellStart"/>
-      <w:r>
-        <w:t>bugtracker</w:t>
-      </w:r>
-      <w:proofErr w:type="spellEnd"/>
-      <w:r>
-        <w:t xml:space="preserve">, para que el desarrollador lo solucione, luego de solucionado, se realizará el </w:t>
-      </w:r>
-      <w:proofErr w:type="spellStart"/>
-      <w:r>
-        <w:t>retest</w:t>
-      </w:r>
-      <w:proofErr w:type="spellEnd"/>
-      <w:r>
-        <w:t>, para confirmar la solución.</w:t>
+        <w:t>B. Se ejecutará el ciclo de pruebas, y en caso de encontrar defectos, se reportarán al desarrollador por medio de la herramienta bugtracker, para que el desarrollador lo solucione, luego de solucionado, se realizará el retest, para confirmar la solución.</w:t>
       </w:r>
     </w:p>
     <w:p>
@@ -3542,25 +3389,7 @@
                 <w:color w:val="000000"/>
                 <w:lang w:eastAsia="es-CO"/>
               </w:rPr>
-              <w:t>CA_001 - Desde la página de inicio, debe aparecer un botón de "</w:t>
-            </w:r>
-            <w:proofErr w:type="spellStart"/>
-            <w:r>
-              <w:rPr>
-                <w:rFonts w:ascii="Calibri" w:eastAsia="Times New Roman" w:hAnsi="Calibri" w:cs="Calibri"/>
-                <w:color w:val="000000"/>
-                <w:lang w:eastAsia="es-CO"/>
-              </w:rPr>
-              <w:t>Sign</w:t>
-            </w:r>
-            <w:proofErr w:type="spellEnd"/>
-            <w:r>
-              <w:rPr>
-                <w:rFonts w:ascii="Calibri" w:eastAsia="Times New Roman" w:hAnsi="Calibri" w:cs="Calibri"/>
-                <w:color w:val="000000"/>
-                <w:lang w:eastAsia="es-CO"/>
-              </w:rPr>
-              <w:t xml:space="preserve"> in".</w:t>
+              <w:t>CA_001 - Desde la página de inicio, debe aparecer un botón de "Sign in".</w:t>
             </w:r>
           </w:p>
         </w:tc>
@@ -3734,25 +3563,7 @@
                 <w:color w:val="000000"/>
                 <w:lang w:eastAsia="es-CO"/>
               </w:rPr>
-              <w:t>CA_002 - Al hacer clic en "</w:t>
-            </w:r>
-            <w:proofErr w:type="spellStart"/>
-            <w:r>
-              <w:rPr>
-                <w:rFonts w:ascii="Calibri" w:eastAsia="Times New Roman" w:hAnsi="Calibri" w:cs="Calibri"/>
-                <w:color w:val="000000"/>
-                <w:lang w:eastAsia="es-CO"/>
-              </w:rPr>
-              <w:t>Sign</w:t>
-            </w:r>
-            <w:proofErr w:type="spellEnd"/>
-            <w:r>
-              <w:rPr>
-                <w:rFonts w:ascii="Calibri" w:eastAsia="Times New Roman" w:hAnsi="Calibri" w:cs="Calibri"/>
-                <w:color w:val="000000"/>
-                <w:lang w:eastAsia="es-CO"/>
-              </w:rPr>
-              <w:t xml:space="preserve"> in" debe aparecer una página nueva donde aparecerán los campos para </w:t>
+              <w:t xml:space="preserve">CA_002 - Al hacer clic en "Sign in" debe aparecer una página nueva donde aparecerán los campos para </w:t>
             </w:r>
             <w:r>
               <w:rPr>
@@ -3942,81 +3753,7 @@
                 <w:color w:val="000000"/>
                 <w:lang w:eastAsia="es-CO"/>
               </w:rPr>
-              <w:t xml:space="preserve">CA_003 - Mostrar los elementos del </w:t>
-            </w:r>
-            <w:proofErr w:type="spellStart"/>
-            <w:r>
-              <w:rPr>
-                <w:rFonts w:ascii="Calibri" w:eastAsia="Times New Roman" w:hAnsi="Calibri" w:cs="Calibri"/>
-                <w:color w:val="000000"/>
-                <w:lang w:eastAsia="es-CO"/>
-              </w:rPr>
-              <w:t>Login</w:t>
-            </w:r>
-            <w:proofErr w:type="spellEnd"/>
-            <w:r>
-              <w:rPr>
-                <w:rFonts w:ascii="Calibri" w:eastAsia="Times New Roman" w:hAnsi="Calibri" w:cs="Calibri"/>
-                <w:color w:val="000000"/>
-                <w:lang w:eastAsia="es-CO"/>
-              </w:rPr>
-              <w:t xml:space="preserve"> (Email </w:t>
-            </w:r>
-            <w:proofErr w:type="spellStart"/>
-            <w:r>
-              <w:rPr>
-                <w:rFonts w:ascii="Calibri" w:eastAsia="Times New Roman" w:hAnsi="Calibri" w:cs="Calibri"/>
-                <w:color w:val="000000"/>
-                <w:lang w:eastAsia="es-CO"/>
-              </w:rPr>
-              <w:t>address</w:t>
-            </w:r>
-            <w:proofErr w:type="spellEnd"/>
-            <w:r>
-              <w:rPr>
-                <w:rFonts w:ascii="Calibri" w:eastAsia="Times New Roman" w:hAnsi="Calibri" w:cs="Calibri"/>
-                <w:color w:val="000000"/>
-                <w:lang w:eastAsia="es-CO"/>
-              </w:rPr>
-              <w:t xml:space="preserve">, </w:t>
-            </w:r>
-            <w:proofErr w:type="spellStart"/>
-            <w:proofErr w:type="gramStart"/>
-            <w:r>
-              <w:rPr>
-                <w:rFonts w:ascii="Calibri" w:eastAsia="Times New Roman" w:hAnsi="Calibri" w:cs="Calibri"/>
-                <w:color w:val="000000"/>
-                <w:lang w:eastAsia="es-CO"/>
-              </w:rPr>
-              <w:t>password</w:t>
-            </w:r>
-            <w:proofErr w:type="spellEnd"/>
-            <w:proofErr w:type="gramEnd"/>
-            <w:r>
-              <w:rPr>
-                <w:rFonts w:ascii="Calibri" w:eastAsia="Times New Roman" w:hAnsi="Calibri" w:cs="Calibri"/>
-                <w:color w:val="000000"/>
-                <w:lang w:eastAsia="es-CO"/>
-              </w:rPr>
-              <w:t xml:space="preserve">. </w:t>
-            </w:r>
-            <w:proofErr w:type="spellStart"/>
-            <w:r>
-              <w:rPr>
-                <w:rFonts w:ascii="Calibri" w:eastAsia="Times New Roman" w:hAnsi="Calibri" w:cs="Calibri"/>
-                <w:color w:val="000000"/>
-                <w:lang w:eastAsia="es-CO"/>
-              </w:rPr>
-              <w:t>Sign</w:t>
-            </w:r>
-            <w:proofErr w:type="spellEnd"/>
-            <w:r>
-              <w:rPr>
-                <w:rFonts w:ascii="Calibri" w:eastAsia="Times New Roman" w:hAnsi="Calibri" w:cs="Calibri"/>
-                <w:color w:val="000000"/>
-                <w:lang w:eastAsia="es-CO"/>
-              </w:rPr>
-              <w:t xml:space="preserve"> in).</w:t>
+              <w:t>CA_003 - Mostrar los elementos del Login (Email address, password. Sign in).</w:t>
             </w:r>
           </w:p>
         </w:tc>
@@ -4720,25 +4457,7 @@
                 <w:color w:val="000000"/>
                 <w:lang w:eastAsia="es-CO"/>
               </w:rPr>
-              <w:t xml:space="preserve">Al hacer clic en el botón "Log </w:t>
-            </w:r>
-            <w:proofErr w:type="spellStart"/>
-            <w:r>
-              <w:rPr>
-                <w:rFonts w:ascii="Calibri" w:eastAsia="Times New Roman" w:hAnsi="Calibri" w:cs="Calibri"/>
-                <w:color w:val="000000"/>
-                <w:lang w:eastAsia="es-CO"/>
-              </w:rPr>
-              <w:t>out</w:t>
-            </w:r>
-            <w:proofErr w:type="spellEnd"/>
-            <w:r>
-              <w:rPr>
-                <w:rFonts w:ascii="Calibri" w:eastAsia="Times New Roman" w:hAnsi="Calibri" w:cs="Calibri"/>
-                <w:color w:val="000000"/>
-                <w:lang w:eastAsia="es-CO"/>
-              </w:rPr>
-              <w:t xml:space="preserve">", se </w:t>
+              <w:t xml:space="preserve">Al hacer clic en el botón "Log out", se </w:t>
             </w:r>
             <w:r>
               <w:rPr>
@@ -5135,43 +4854,7 @@
                 <w:color w:val="000000"/>
                 <w:lang w:eastAsia="es-CO"/>
               </w:rPr>
-              <w:t>CA_001 - Desde la página principal debe existir un botón "</w:t>
-            </w:r>
-            <w:proofErr w:type="spellStart"/>
-            <w:r>
-              <w:rPr>
-                <w:rFonts w:ascii="Calibri" w:eastAsia="Times New Roman" w:hAnsi="Calibri" w:cs="Calibri"/>
-                <w:color w:val="000000"/>
-                <w:lang w:eastAsia="es-CO"/>
-              </w:rPr>
-              <w:t>Contact</w:t>
-            </w:r>
-            <w:proofErr w:type="spellEnd"/>
-            <w:r>
-              <w:rPr>
-                <w:rFonts w:ascii="Calibri" w:eastAsia="Times New Roman" w:hAnsi="Calibri" w:cs="Calibri"/>
-                <w:color w:val="000000"/>
-                <w:lang w:eastAsia="es-CO"/>
-              </w:rPr>
-              <w:t xml:space="preserve"> </w:t>
-            </w:r>
-            <w:proofErr w:type="spellStart"/>
-            <w:r>
-              <w:rPr>
-                <w:rFonts w:ascii="Calibri" w:eastAsia="Times New Roman" w:hAnsi="Calibri" w:cs="Calibri"/>
-                <w:color w:val="000000"/>
-                <w:lang w:eastAsia="es-CO"/>
-              </w:rPr>
-              <w:t>us</w:t>
-            </w:r>
-            <w:proofErr w:type="spellEnd"/>
-            <w:r>
-              <w:rPr>
-                <w:rFonts w:ascii="Calibri" w:eastAsia="Times New Roman" w:hAnsi="Calibri" w:cs="Calibri"/>
-                <w:color w:val="000000"/>
-                <w:lang w:eastAsia="es-CO"/>
-              </w:rPr>
-              <w:t>".</w:t>
+              <w:t>CA_001 - Desde la página principal debe existir un botón "Contact us".</w:t>
             </w:r>
           </w:p>
         </w:tc>
@@ -5345,43 +5028,7 @@
                 <w:color w:val="000000"/>
                 <w:lang w:eastAsia="es-CO"/>
               </w:rPr>
-              <w:t>CA_002 - Al hacer clic en "</w:t>
-            </w:r>
-            <w:proofErr w:type="spellStart"/>
-            <w:r>
-              <w:rPr>
-                <w:rFonts w:ascii="Calibri" w:eastAsia="Times New Roman" w:hAnsi="Calibri" w:cs="Calibri"/>
-                <w:color w:val="000000"/>
-                <w:lang w:eastAsia="es-CO"/>
-              </w:rPr>
-              <w:t>Contact</w:t>
-            </w:r>
-            <w:proofErr w:type="spellEnd"/>
-            <w:r>
-              <w:rPr>
-                <w:rFonts w:ascii="Calibri" w:eastAsia="Times New Roman" w:hAnsi="Calibri" w:cs="Calibri"/>
-                <w:color w:val="000000"/>
-                <w:lang w:eastAsia="es-CO"/>
-              </w:rPr>
-              <w:t xml:space="preserve"> </w:t>
-            </w:r>
-            <w:proofErr w:type="spellStart"/>
-            <w:r>
-              <w:rPr>
-                <w:rFonts w:ascii="Calibri" w:eastAsia="Times New Roman" w:hAnsi="Calibri" w:cs="Calibri"/>
-                <w:color w:val="000000"/>
-                <w:lang w:eastAsia="es-CO"/>
-              </w:rPr>
-              <w:t>us</w:t>
-            </w:r>
-            <w:proofErr w:type="spellEnd"/>
-            <w:r>
-              <w:rPr>
-                <w:rFonts w:ascii="Calibri" w:eastAsia="Times New Roman" w:hAnsi="Calibri" w:cs="Calibri"/>
-                <w:color w:val="000000"/>
-                <w:lang w:eastAsia="es-CO"/>
-              </w:rPr>
-              <w:t>", debe aparecer una nueva página con el formulario de contacto.</w:t>
+              <w:t>CA_002 - Al hacer clic en "Contact us", debe aparecer una nueva página con el formulario de contacto.</w:t>
             </w:r>
           </w:p>
         </w:tc>
@@ -5571,133 +5218,7 @@
                 <w:color w:val="000000"/>
                 <w:lang w:eastAsia="es-CO"/>
               </w:rPr>
-              <w:t xml:space="preserve"> los elementos para enviar el mensaje, (</w:t>
-            </w:r>
-            <w:proofErr w:type="spellStart"/>
-            <w:r>
-              <w:rPr>
-                <w:rFonts w:ascii="Calibri" w:eastAsia="Times New Roman" w:hAnsi="Calibri" w:cs="Calibri"/>
-                <w:color w:val="000000"/>
-                <w:lang w:eastAsia="es-CO"/>
-              </w:rPr>
-              <w:t>Subject</w:t>
-            </w:r>
-            <w:proofErr w:type="spellEnd"/>
-            <w:r>
-              <w:rPr>
-                <w:rFonts w:ascii="Calibri" w:eastAsia="Times New Roman" w:hAnsi="Calibri" w:cs="Calibri"/>
-                <w:color w:val="000000"/>
-                <w:lang w:eastAsia="es-CO"/>
-              </w:rPr>
-              <w:t xml:space="preserve"> </w:t>
-            </w:r>
-            <w:proofErr w:type="spellStart"/>
-            <w:r>
-              <w:rPr>
-                <w:rFonts w:ascii="Calibri" w:eastAsia="Times New Roman" w:hAnsi="Calibri" w:cs="Calibri"/>
-                <w:color w:val="000000"/>
-                <w:lang w:eastAsia="es-CO"/>
-              </w:rPr>
-              <w:t>Heading</w:t>
-            </w:r>
-            <w:proofErr w:type="spellEnd"/>
-            <w:r>
-              <w:rPr>
-                <w:rFonts w:ascii="Calibri" w:eastAsia="Times New Roman" w:hAnsi="Calibri" w:cs="Calibri"/>
-                <w:color w:val="000000"/>
-                <w:lang w:eastAsia="es-CO"/>
-              </w:rPr>
-              <w:t xml:space="preserve">, Email </w:t>
-            </w:r>
-            <w:proofErr w:type="spellStart"/>
-            <w:r>
-              <w:rPr>
-                <w:rFonts w:ascii="Calibri" w:eastAsia="Times New Roman" w:hAnsi="Calibri" w:cs="Calibri"/>
-                <w:color w:val="000000"/>
-                <w:lang w:eastAsia="es-CO"/>
-              </w:rPr>
-              <w:t>address</w:t>
-            </w:r>
-            <w:proofErr w:type="spellEnd"/>
-            <w:r>
-              <w:rPr>
-                <w:rFonts w:ascii="Calibri" w:eastAsia="Times New Roman" w:hAnsi="Calibri" w:cs="Calibri"/>
-                <w:color w:val="000000"/>
-                <w:lang w:eastAsia="es-CO"/>
-              </w:rPr>
-              <w:t xml:space="preserve">, </w:t>
-            </w:r>
-            <w:proofErr w:type="spellStart"/>
-            <w:r>
-              <w:rPr>
-                <w:rFonts w:ascii="Calibri" w:eastAsia="Times New Roman" w:hAnsi="Calibri" w:cs="Calibri"/>
-                <w:color w:val="000000"/>
-                <w:lang w:eastAsia="es-CO"/>
-              </w:rPr>
-              <w:t>Order</w:t>
-            </w:r>
-            <w:proofErr w:type="spellEnd"/>
-            <w:r>
-              <w:rPr>
-                <w:rFonts w:ascii="Calibri" w:eastAsia="Times New Roman" w:hAnsi="Calibri" w:cs="Calibri"/>
-                <w:color w:val="000000"/>
-                <w:lang w:eastAsia="es-CO"/>
-              </w:rPr>
-              <w:t xml:space="preserve"> </w:t>
-            </w:r>
-            <w:proofErr w:type="spellStart"/>
-            <w:r>
-              <w:rPr>
-                <w:rFonts w:ascii="Calibri" w:eastAsia="Times New Roman" w:hAnsi="Calibri" w:cs="Calibri"/>
-                <w:color w:val="000000"/>
-                <w:lang w:eastAsia="es-CO"/>
-              </w:rPr>
-              <w:t>reference</w:t>
-            </w:r>
-            <w:proofErr w:type="spellEnd"/>
-            <w:r>
-              <w:rPr>
-                <w:rFonts w:ascii="Calibri" w:eastAsia="Times New Roman" w:hAnsi="Calibri" w:cs="Calibri"/>
-                <w:color w:val="000000"/>
-                <w:lang w:eastAsia="es-CO"/>
-              </w:rPr>
-              <w:t xml:space="preserve">, </w:t>
-            </w:r>
-            <w:proofErr w:type="spellStart"/>
-            <w:r>
-              <w:rPr>
-                <w:rFonts w:ascii="Calibri" w:eastAsia="Times New Roman" w:hAnsi="Calibri" w:cs="Calibri"/>
-                <w:color w:val="000000"/>
-                <w:lang w:eastAsia="es-CO"/>
-              </w:rPr>
-              <w:t>Attach</w:t>
-            </w:r>
-            <w:proofErr w:type="spellEnd"/>
-            <w:r>
-              <w:rPr>
-                <w:rFonts w:ascii="Calibri" w:eastAsia="Times New Roman" w:hAnsi="Calibri" w:cs="Calibri"/>
-                <w:color w:val="000000"/>
-                <w:lang w:eastAsia="es-CO"/>
-              </w:rPr>
-              <w:t xml:space="preserve"> File, </w:t>
-            </w:r>
-            <w:proofErr w:type="spellStart"/>
-            <w:r>
-              <w:rPr>
-                <w:rFonts w:ascii="Calibri" w:eastAsia="Times New Roman" w:hAnsi="Calibri" w:cs="Calibri"/>
-                <w:color w:val="000000"/>
-                <w:lang w:eastAsia="es-CO"/>
-              </w:rPr>
-              <w:t>Message</w:t>
-            </w:r>
-            <w:proofErr w:type="spellEnd"/>
-            <w:r>
-              <w:rPr>
-                <w:rFonts w:ascii="Calibri" w:eastAsia="Times New Roman" w:hAnsi="Calibri" w:cs="Calibri"/>
-                <w:color w:val="000000"/>
-                <w:lang w:eastAsia="es-CO"/>
-              </w:rPr>
-              <w:t>).</w:t>
+              <w:t xml:space="preserve"> los elementos para enviar el mensaje, (Subject Heading, Email address, Order reference, Attach File, Message).</w:t>
             </w:r>
           </w:p>
         </w:tc>
@@ -6046,43 +5567,7 @@
                 <w:lang w:eastAsia="es-CO"/>
               </w:rPr>
               <w:lastRenderedPageBreak/>
-              <w:t xml:space="preserve">CA_005 - Debe aparecer error si no se selecciona </w:t>
-            </w:r>
-            <w:proofErr w:type="spellStart"/>
-            <w:r>
-              <w:rPr>
-                <w:rFonts w:ascii="Calibri" w:eastAsia="Times New Roman" w:hAnsi="Calibri" w:cs="Calibri"/>
-                <w:color w:val="000000"/>
-                <w:lang w:eastAsia="es-CO"/>
-              </w:rPr>
-              <w:t>Subject</w:t>
-            </w:r>
-            <w:proofErr w:type="spellEnd"/>
-            <w:r>
-              <w:rPr>
-                <w:rFonts w:ascii="Calibri" w:eastAsia="Times New Roman" w:hAnsi="Calibri" w:cs="Calibri"/>
-                <w:color w:val="000000"/>
-                <w:lang w:eastAsia="es-CO"/>
-              </w:rPr>
-              <w:t xml:space="preserve"> </w:t>
-            </w:r>
-            <w:proofErr w:type="spellStart"/>
-            <w:r>
-              <w:rPr>
-                <w:rFonts w:ascii="Calibri" w:eastAsia="Times New Roman" w:hAnsi="Calibri" w:cs="Calibri"/>
-                <w:color w:val="000000"/>
-                <w:lang w:eastAsia="es-CO"/>
-              </w:rPr>
-              <w:t>Heading</w:t>
-            </w:r>
-            <w:proofErr w:type="spellEnd"/>
-            <w:r>
-              <w:rPr>
-                <w:rFonts w:ascii="Calibri" w:eastAsia="Times New Roman" w:hAnsi="Calibri" w:cs="Calibri"/>
-                <w:color w:val="000000"/>
-                <w:lang w:eastAsia="es-CO"/>
-              </w:rPr>
-              <w:t>.</w:t>
+              <w:t>CA_005 - Debe aparecer error si no se selecciona Subject Heading.</w:t>
             </w:r>
           </w:p>
         </w:tc>
@@ -6609,7 +6094,25 @@
         <w:ind w:left="1143"/>
       </w:pPr>
       <w:r>
-        <w:t>Según el estudio hecho a la compañía, se determina que los navegadores más utilizados son Google Chrome y Mozilla Firefox, por lo que las pruebas se aplicarán a ambos navegadores.</w:t>
+        <w:t xml:space="preserve">Según el estudio hecho a la compañía, se determina que </w:t>
+      </w:r>
+      <w:r>
+        <w:t>el</w:t>
+      </w:r>
+      <w:r>
+        <w:t xml:space="preserve"> navegador más utilizados </w:t>
+      </w:r>
+      <w:r>
+        <w:t>es</w:t>
+      </w:r>
+      <w:r>
+        <w:t xml:space="preserve"> Google Chrome</w:t>
+      </w:r>
+      <w:r>
+        <w:t xml:space="preserve">, </w:t>
+      </w:r>
+      <w:r>
+        <w:t>por lo que las pruebas se aplicarán a ambos navegadores.</w:t>
       </w:r>
     </w:p>
     <w:tbl>
@@ -6681,7 +6184,7 @@
                 <w:sz w:val="28"/>
                 <w:szCs w:val="28"/>
               </w:rPr>
-              <w:t>Chrome, Mozilla Firefox</w:t>
+              <w:t>Chrome</w:t>
             </w:r>
           </w:p>
         </w:tc>
@@ -6789,15 +6292,7 @@
       </w:r>
       <w:r>
         <w:tab/>
-        <w:t xml:space="preserve">Se probará el </w:t>
-      </w:r>
-      <w:proofErr w:type="spellStart"/>
-      <w:r>
-        <w:t>Sign</w:t>
-      </w:r>
-      <w:proofErr w:type="spellEnd"/>
-      <w:r>
-        <w:t xml:space="preserve"> in con un usuario previamente creado:</w:t>
+        <w:t>Se probará el Sign in con un usuario previamente creado:</w:t>
       </w:r>
     </w:p>
     <w:p>
@@ -6883,7 +6378,13 @@
         </w:numPr>
       </w:pPr>
       <w:r>
-        <w:t>Mensaje: “Esto es un mensaje de reporte de prueba”</w:t>
+        <w:t>Mensaje: “</w:t>
+      </w:r>
+      <w:r>
+        <w:t>Lorem ipsum</w:t>
+      </w:r>
+      <w:r>
+        <w:t>”</w:t>
       </w:r>
     </w:p>
     <w:p>
@@ -7078,19 +6579,9 @@
               <w:widowControl w:val="0"/>
               <w:spacing w:line="240" w:lineRule="auto"/>
             </w:pPr>
-            <w:proofErr w:type="spellStart"/>
-            <w:r>
-              <w:t>Selenium</w:t>
-            </w:r>
-            <w:proofErr w:type="spellEnd"/>
-            <w:r>
-              <w:t xml:space="preserve"> </w:t>
-            </w:r>
-            <w:proofErr w:type="spellStart"/>
-            <w:r>
-              <w:t>WebDriver</w:t>
-            </w:r>
-            <w:proofErr w:type="spellEnd"/>
+            <w:r>
+              <w:t>Selenium WebDriver</w:t>
+            </w:r>
           </w:p>
         </w:tc>
         <w:tc>
@@ -7128,27 +6619,9 @@
             </w:tcMar>
           </w:tcPr>
           <w:p>
-            <w:proofErr w:type="spellStart"/>
-            <w:r>
-              <w:t>JUnit</w:t>
-            </w:r>
-            <w:proofErr w:type="spellEnd"/>
-            <w:r>
-              <w:t xml:space="preserve"> </w:t>
-            </w:r>
-            <w:proofErr w:type="spellStart"/>
-            <w:r>
-              <w:t>testing</w:t>
-            </w:r>
-            <w:proofErr w:type="spellEnd"/>
-            <w:r>
-              <w:t xml:space="preserve"> </w:t>
-            </w:r>
-            <w:proofErr w:type="spellStart"/>
-            <w:r>
-              <w:t>framework</w:t>
-            </w:r>
-            <w:proofErr w:type="spellEnd"/>
+            <w:r>
+              <w:t>JUnit testing framework</w:t>
+            </w:r>
           </w:p>
         </w:tc>
         <w:tc>
@@ -7190,11 +6663,9 @@
               <w:widowControl w:val="0"/>
               <w:spacing w:line="240" w:lineRule="auto"/>
             </w:pPr>
-            <w:proofErr w:type="spellStart"/>
             <w:r>
               <w:t>Gradel</w:t>
             </w:r>
-            <w:proofErr w:type="spellEnd"/>
           </w:p>
         </w:tc>
         <w:tc>
@@ -7240,7 +6711,6 @@
                 <w:szCs w:val="24"/>
               </w:rPr>
             </w:pPr>
-            <w:proofErr w:type="spellStart"/>
             <w:r>
               <w:rPr>
                 <w:sz w:val="24"/>
@@ -7248,7 +6718,6 @@
               </w:rPr>
               <w:t>Chromedriver</w:t>
             </w:r>
-            <w:proofErr w:type="spellEnd"/>
           </w:p>
         </w:tc>
         <w:tc>
@@ -7302,7 +6771,6 @@
                 <w:szCs w:val="24"/>
               </w:rPr>
             </w:pPr>
-            <w:proofErr w:type="spellStart"/>
             <w:r>
               <w:rPr>
                 <w:sz w:val="24"/>
@@ -7310,7 +6778,6 @@
               </w:rPr>
               <w:t>Geckodriver</w:t>
             </w:r>
-            <w:proofErr w:type="spellEnd"/>
           </w:p>
         </w:tc>
         <w:tc>
@@ -7364,7 +6831,6 @@
                 <w:szCs w:val="24"/>
               </w:rPr>
             </w:pPr>
-            <w:proofErr w:type="spellStart"/>
             <w:r>
               <w:rPr>
                 <w:sz w:val="24"/>
@@ -7372,7 +6838,6 @@
               </w:rPr>
               <w:t>Bugtracker</w:t>
             </w:r>
-            <w:proofErr w:type="spellEnd"/>
           </w:p>
         </w:tc>
         <w:tc>
@@ -7477,79 +6942,6 @@
     <w:p>
       <w:pPr>
         <w:pStyle w:val="ListParagraph"/>
-        <w:rPr>
-          <w:rFonts w:cs="Arial"/>
-          <w:color w:val="3A3A3A"/>
-          <w:sz w:val="19"/>
-          <w:szCs w:val="19"/>
-          <w:shd w:val="clear" w:color="auto" w:fill="FFFFFF"/>
-        </w:rPr>
-      </w:pPr>
-    </w:p>
-    <w:p>
-      <w:pPr>
-        <w:pStyle w:val="ListParagraph"/>
-      </w:pPr>
-      <w:r>
-        <w:t>Es importante tener en cuenta, que al menos cada cierto tiempo, (parece ser que cuando varias personas ingresan al tiempo, la página genera el siguiente error)</w:t>
-      </w:r>
-    </w:p>
-    <w:p>
-      <w:pPr>
-        <w:pStyle w:val="ListParagraph"/>
-        <w:rPr>
-          <w:rFonts w:cs="Arial"/>
-          <w:color w:val="3A3A3A"/>
-          <w:sz w:val="19"/>
-          <w:szCs w:val="19"/>
-          <w:shd w:val="clear" w:color="auto" w:fill="FFFFFF"/>
-        </w:rPr>
-      </w:pPr>
-      <w:r>
-        <w:rPr>
-          <w:noProof/>
-        </w:rPr>
-        <w:lastRenderedPageBreak/>
-        <w:drawing>
-          <wp:inline distT="0" distB="0" distL="0" distR="0" wp14:anchorId="1270567F" wp14:editId="37ACC5EA">
-            <wp:extent cx="5612130" cy="1595755"/>
-            <wp:effectExtent l="0" t="0" r="7620" b="4445"/>
-            <wp:docPr id="2" name="Picture 2" descr="Graphical user interface, text, application, email&#10;&#10;Description automatically generated"/>
-            <wp:cNvGraphicFramePr>
-              <a:graphicFrameLocks xmlns:a="http://schemas.openxmlformats.org/drawingml/2006/main" noChangeAspect="1"/>
-            </wp:cNvGraphicFramePr>
-            <a:graphic xmlns:a="http://schemas.openxmlformats.org/drawingml/2006/main">
-              <a:graphicData uri="http://schemas.openxmlformats.org/drawingml/2006/picture">
-                <pic:pic xmlns:pic="http://schemas.openxmlformats.org/drawingml/2006/picture">
-                  <pic:nvPicPr>
-                    <pic:cNvPr id="2" name="Picture 2" descr="Graphical user interface, text, application, email&#10;&#10;Description automatically generated"/>
-                    <pic:cNvPicPr/>
-                  </pic:nvPicPr>
-                  <pic:blipFill>
-                    <a:blip r:embed="rId12"/>
-                    <a:stretch>
-                      <a:fillRect/>
-                    </a:stretch>
-                  </pic:blipFill>
-                  <pic:spPr>
-                    <a:xfrm>
-                      <a:off x="0" y="0"/>
-                      <a:ext cx="5612130" cy="1595755"/>
-                    </a:xfrm>
-                    <a:prstGeom prst="rect">
-                      <a:avLst/>
-                    </a:prstGeom>
-                  </pic:spPr>
-                </pic:pic>
-              </a:graphicData>
-            </a:graphic>
-          </wp:inline>
-        </w:drawing>
-      </w:r>
-    </w:p>
-    <w:p>
-      <w:pPr>
-        <w:pStyle w:val="ListParagraph"/>
       </w:pPr>
     </w:p>
     <w:p>
@@ -7571,15 +6963,7 @@
         <w:ind w:left="708"/>
       </w:pPr>
       <w:r>
-        <w:t xml:space="preserve">Cada que se reporte un bug adicional a ingresarlo en el </w:t>
-      </w:r>
-      <w:proofErr w:type="spellStart"/>
-      <w:r>
-        <w:t>bugtracker</w:t>
-      </w:r>
-      <w:proofErr w:type="spellEnd"/>
-      <w:r>
-        <w:t>, este debe ser enviado por correo al equipo de desarrollo y al PO</w:t>
+        <w:t>Cada que se reporte un bug adicional a ingresarlo en el bugtracker, este debe ser enviado por correo al equipo de desarrollo y al PO</w:t>
       </w:r>
     </w:p>
     <w:p/>

</xml_diff>